<commit_message>
complete DL ARDL comp
</commit_message>
<xml_diff>
--- a/text/Proposal.docx
+++ b/text/Proposal.docx
@@ -108,18 +108,13 @@
         <w:jc w:val="center"/>
       </w:pPr>
       <w:r>
-        <w:t xml:space="preserve">Tony </w:t>
-      </w:r>
-      <w:proofErr w:type="spellStart"/>
-      <w:r>
-        <w:t>Zitang</w:t>
-      </w:r>
-      <w:proofErr w:type="spellEnd"/>
-      <w:r>
-        <w:t xml:space="preserve"> </w:t>
-      </w:r>
-      <w:r>
-        <w:t>Chen</w:t>
+        <w:t>Tony Chen</w:t>
+      </w:r>
+      <w:r>
+        <w:t xml:space="preserve"> | </w:t>
+      </w:r>
+      <w:r>
+        <w:t>IB3120</w:t>
       </w:r>
     </w:p>
     <w:p>
@@ -184,15 +179,7 @@
         <w:t xml:space="preserve">Brown and Sarkozy, 2009; </w:t>
       </w:r>
       <w:r>
-        <w:t xml:space="preserve">Tang and </w:t>
-      </w:r>
-      <w:proofErr w:type="spellStart"/>
-      <w:r>
-        <w:t>Xiong</w:t>
-      </w:r>
-      <w:proofErr w:type="spellEnd"/>
-      <w:r>
-        <w:t xml:space="preserve">, 2012; Hamilton </w:t>
+        <w:t xml:space="preserve">Tang and Xiong, 2012; Hamilton </w:t>
       </w:r>
       <w:r>
         <w:t>and</w:t>
@@ -236,183 +223,104 @@
       <w:r>
         <w:t xml:space="preserve"> (</w:t>
       </w:r>
-      <w:proofErr w:type="spellStart"/>
+      <w:r>
+        <w:t xml:space="preserve">Buyuksahin and Harris </w:t>
+      </w:r>
+      <w:r>
+        <w:t xml:space="preserve">2011; </w:t>
+      </w:r>
+      <w:r>
+        <w:t>Fattouh, Kilian, and Mahadeva</w:t>
+      </w:r>
+      <w:r>
+        <w:t xml:space="preserve">, 2013). </w:t>
+      </w:r>
+      <w:r>
+        <w:t xml:space="preserve">Given the reliance of the global energy market on petroleum products, the changing price behaviour of crude oil has significant implications across society from policy makers to businesses. The financialization of the oil market may also be of interest to </w:t>
+      </w:r>
+      <w:r>
+        <w:t>academics studying the dynamic of risk or pricing mechanisms, since commodities is one of the few assets classes that financialized in the 21</w:t>
+      </w:r>
+      <w:r>
+        <w:rPr>
+          <w:vertAlign w:val="superscript"/>
+        </w:rPr>
+        <w:t>st</w:t>
+      </w:r>
+      <w:r>
+        <w:t xml:space="preserve"> century.</w:t>
+      </w:r>
+    </w:p>
+    <w:p>
+      <w:r>
+        <w:t>Although it is hard to pin down the exact effects of financialization, literature suggests that commodities have turned from an asset class for investors to diversify from the equity market (Gorton and Rouwenhorst, 2006) to being increasingly correlated with the equity market (</w:t>
+      </w:r>
       <w:r>
         <w:t>Buyuksahin</w:t>
       </w:r>
-      <w:proofErr w:type="spellEnd"/>
-      <w:r>
-        <w:t xml:space="preserve"> and Harris </w:t>
-      </w:r>
-      <w:r>
-        <w:t xml:space="preserve">2011; </w:t>
-      </w:r>
-      <w:r>
-        <w:t>Fattouh, Kilian, and Mahadeva</w:t>
-      </w:r>
-      <w:r>
-        <w:t>, 2013). Although it is hard to pin down the exact effects of financialization</w:t>
+      <w:r>
+        <w:t xml:space="preserve"> and</w:t>
+      </w:r>
+      <w:r>
+        <w:t xml:space="preserve"> Robe</w:t>
       </w:r>
       <w:r>
         <w:t xml:space="preserve">, </w:t>
       </w:r>
       <w:r>
-        <w:t xml:space="preserve">literature suggests that </w:t>
-      </w:r>
-      <w:r>
-        <w:t xml:space="preserve">commodities have turned from an asset class for investors to diversify from the equity market (Gorton and </w:t>
-      </w:r>
-      <w:proofErr w:type="spellStart"/>
-      <w:r>
-        <w:t>Rouwenhorst</w:t>
-      </w:r>
-      <w:proofErr w:type="spellEnd"/>
-      <w:r>
-        <w:t xml:space="preserve">, 2006) to being increasingly </w:t>
-      </w:r>
-      <w:r>
-        <w:t>correlated with the equity market (</w:t>
-      </w:r>
-      <w:proofErr w:type="spellStart"/>
-      <w:r>
-        <w:t>Buyuksahin</w:t>
-      </w:r>
-      <w:proofErr w:type="spellEnd"/>
-      <w:r>
-        <w:t xml:space="preserve"> and</w:t>
-      </w:r>
-      <w:r>
-        <w:t xml:space="preserve"> Robe</w:t>
+        <w:t>2014</w:t>
+      </w:r>
+      <w:r>
+        <w:t xml:space="preserve">). </w:t>
+      </w:r>
+      <w:r>
+        <w:t xml:space="preserve">Strong evidence of </w:t>
+      </w:r>
+      <w:r>
+        <w:lastRenderedPageBreak/>
+        <w:t xml:space="preserve">time-varying </w:t>
+      </w:r>
+      <w:r>
+        <w:t xml:space="preserve">commodity </w:t>
+      </w:r>
+      <w:r>
+        <w:t xml:space="preserve">futures risk premium attributed to financialization has emerged recently in the literature (Baumeister and Kilian, 2016), which </w:t>
+      </w:r>
+      <w:r>
+        <w:t>includes a gradual increase in equity risk premium</w:t>
+      </w:r>
+      <w:r>
+        <w:t xml:space="preserve"> (</w:t>
+      </w:r>
+      <w:r>
+        <w:t>Cheng, Kirilenko &amp; Xiong 2013</w:t>
+      </w:r>
+      <w:r>
+        <w:t xml:space="preserve">; </w:t>
+      </w:r>
+      <w:r>
+        <w:t xml:space="preserve">Boons, de Roon and </w:t>
+      </w:r>
+      <w:r>
+        <w:t>Szymanowska</w:t>
+      </w:r>
+      <w:r>
+        <w:t xml:space="preserve">, 2014; </w:t>
+      </w:r>
+      <w:r>
+        <w:t>Isleimeyyeh</w:t>
       </w:r>
       <w:r>
         <w:t xml:space="preserve">, </w:t>
       </w:r>
       <w:r>
-        <w:t>2014</w:t>
+        <w:t>2019</w:t>
       </w:r>
       <w:r>
         <w:t xml:space="preserve">). </w:t>
       </w:r>
       <w:r>
-        <w:t xml:space="preserve">Given the reliance of the global energy market on petroleum products, the changing price behaviour of crude oil has significant implications across society from policy makers to businesses. The financialization of the oil market may also be of interest to </w:t>
-      </w:r>
-      <w:r>
-        <w:t>academics studying the dynamic of risk or pricing mechanisms, since commodities is one of the few assets classes that financialized in the 21</w:t>
-      </w:r>
-      <w:r>
-        <w:rPr>
-          <w:vertAlign w:val="superscript"/>
-        </w:rPr>
-        <w:t>st</w:t>
-      </w:r>
-      <w:r>
-        <w:t xml:space="preserve"> century.</w:t>
-      </w:r>
-    </w:p>
-    <w:p>
-      <w:r>
-        <w:lastRenderedPageBreak/>
-        <w:t xml:space="preserve">Strong evidence of time-varying </w:t>
-      </w:r>
-      <w:r>
-        <w:t xml:space="preserve">commodity </w:t>
-      </w:r>
-      <w:r>
-        <w:t xml:space="preserve">futures risk premium attributed to financialization has emerged recently in the literature (Baumeister and Kilian, 2016), which </w:t>
-      </w:r>
-      <w:r>
-        <w:t>includes a gradual increase in equity risk premium</w:t>
-      </w:r>
-      <w:r>
-        <w:t xml:space="preserve"> (</w:t>
-      </w:r>
-      <w:r>
-        <w:t xml:space="preserve">Cheng, Kirilenko &amp; </w:t>
-      </w:r>
-      <w:proofErr w:type="spellStart"/>
-      <w:r>
-        <w:t>Xiong</w:t>
-      </w:r>
-      <w:proofErr w:type="spellEnd"/>
-      <w:r>
-        <w:t xml:space="preserve"> 2013</w:t>
-      </w:r>
-      <w:r>
-        <w:t xml:space="preserve">; </w:t>
-      </w:r>
-      <w:r>
-        <w:t xml:space="preserve">Boons, de </w:t>
-      </w:r>
-      <w:proofErr w:type="spellStart"/>
-      <w:r>
-        <w:t>Roon</w:t>
-      </w:r>
-      <w:proofErr w:type="spellEnd"/>
-      <w:r>
-        <w:t xml:space="preserve"> and </w:t>
-      </w:r>
-      <w:proofErr w:type="spellStart"/>
-      <w:r>
-        <w:t>Szymanowska</w:t>
-      </w:r>
-      <w:proofErr w:type="spellEnd"/>
-      <w:r>
-        <w:t xml:space="preserve">, 2014; </w:t>
-      </w:r>
-      <w:proofErr w:type="spellStart"/>
-      <w:r>
-        <w:t>Isleimeyyeh</w:t>
-      </w:r>
-      <w:proofErr w:type="spellEnd"/>
-      <w:r>
-        <w:t xml:space="preserve">, </w:t>
-      </w:r>
-      <w:r>
-        <w:t>2019</w:t>
-      </w:r>
-      <w:r>
-        <w:t xml:space="preserve">). </w:t>
-      </w:r>
-      <w:r>
-        <w:t xml:space="preserve">While </w:t>
-      </w:r>
-      <w:r>
-        <w:t xml:space="preserve">Cheng, Kirilenko &amp; </w:t>
-      </w:r>
-      <w:proofErr w:type="spellStart"/>
-      <w:r>
-        <w:t>Xiong</w:t>
-      </w:r>
-      <w:proofErr w:type="spellEnd"/>
-      <w:r>
-        <w:t xml:space="preserve"> </w:t>
-      </w:r>
-      <w:r>
-        <w:t xml:space="preserve">(2013) </w:t>
-      </w:r>
-      <w:r>
-        <w:t>has used the VIX index to approximate traders’ risk appetite</w:t>
-      </w:r>
-      <w:r>
-        <w:t xml:space="preserve"> for agricultural commodities</w:t>
-      </w:r>
-      <w:r>
-        <w:t>,</w:t>
-      </w:r>
-      <w:r>
-        <w:t xml:space="preserve"> I believe</w:t>
-      </w:r>
-      <w:r>
-        <w:t xml:space="preserve"> no direct analysis between equity </w:t>
-      </w:r>
-      <w:r>
-        <w:t>risk</w:t>
-      </w:r>
-      <w:r>
-        <w:t xml:space="preserve"> and</w:t>
-      </w:r>
-      <w:r>
-        <w:t xml:space="preserve"> the oil market has been conducted. My proposed research will give evidence </w:t>
+        <w:t xml:space="preserve">My proposed research will give evidence </w:t>
       </w:r>
       <w:r>
         <w:t>on</w:t>
@@ -524,7 +432,19 @@
         <w:t>How does that impact change over time</w:t>
       </w:r>
       <w:r>
-        <w:t xml:space="preserve"> as the oil market experiences financialization</w:t>
+        <w:t xml:space="preserve"> as the </w:t>
+      </w:r>
+      <w:r>
+        <w:t>crude</w:t>
+      </w:r>
+      <w:r>
+        <w:t xml:space="preserve"> </w:t>
+      </w:r>
+      <w:r>
+        <w:t xml:space="preserve">futures </w:t>
+      </w:r>
+      <w:r>
+        <w:t>market experiences financialization</w:t>
       </w:r>
       <w:r>
         <w:t>?</w:t>
@@ -566,10 +486,10 @@
         </w:numPr>
       </w:pPr>
       <w:r>
-        <w:t>Find whether there is an increased link between equity market uncertainty</w:t>
-      </w:r>
-      <w:r>
-        <w:t xml:space="preserve"> (volatility)</w:t>
+        <w:t xml:space="preserve">Find whether there is an increased link between </w:t>
+      </w:r>
+      <w:r>
+        <w:t>expected uncertainty in the stock market</w:t>
       </w:r>
       <w:r>
         <w:t xml:space="preserve"> and crude oil returns as </w:t>
@@ -623,12 +543,12 @@
           <w:b/>
           <w:bCs/>
         </w:rPr>
+        <w:t>Significance</w:t>
+      </w:r>
+    </w:p>
+    <w:p>
+      <w:r>
         <w:lastRenderedPageBreak/>
-        <w:t>Significance</w:t>
-      </w:r>
-    </w:p>
-    <w:p>
-      <w:r>
         <w:t xml:space="preserve">My proposed research will be significant in giving evidence to either support or </w:t>
       </w:r>
       <w:r>
@@ -637,63 +557,61 @@
       <w:r>
         <w:t xml:space="preserve"> the claim that equity risk premium has increased in oil futures, most recently advanced by </w:t>
       </w:r>
-      <w:proofErr w:type="spellStart"/>
       <w:r>
         <w:t>Isleimeyyeh</w:t>
       </w:r>
-      <w:proofErr w:type="spellEnd"/>
+      <w:r>
+        <w:t xml:space="preserve"> (</w:t>
+      </w:r>
+      <w:r>
+        <w:t>2019</w:t>
+      </w:r>
+      <w:r>
+        <w:t xml:space="preserve">). Risk premium measures the excess return demanded by the market for exposure to a certain variable, and current literature has been focused on the changing coefficient (beta) of </w:t>
+      </w:r>
+      <w:r>
+        <w:t xml:space="preserve">equity returns in a linear equation describing crude returns. My research will </w:t>
+      </w:r>
+      <w:r>
+        <w:t>directly test</w:t>
+      </w:r>
+      <w:r>
+        <w:t xml:space="preserve"> the link between volatility in the equity market and crude returns</w:t>
+      </w:r>
+      <w:r>
+        <w:t xml:space="preserve"> using an impulse response </w:t>
+      </w:r>
+      <w:r>
+        <w:t>function</w:t>
+      </w:r>
+      <w:r>
+        <w:t xml:space="preserve"> between crude returns and </w:t>
+      </w:r>
+      <w:r>
+        <w:t xml:space="preserve">shocks in </w:t>
+      </w:r>
+      <w:r>
+        <w:t>the VIX</w:t>
+      </w:r>
+      <w:r>
+        <w:t>.</w:t>
+      </w:r>
+      <w:r>
+        <w:rPr>
+          <w:rStyle w:val="FootnoteReference"/>
+        </w:rPr>
+        <w:footnoteReference w:id="2"/>
+      </w:r>
+      <w:r>
+        <w:t xml:space="preserve"> Since the VIX is t</w:t>
+      </w:r>
+      <w:r>
+        <w:t>echnically</w:t>
+      </w:r>
       <w:r>
         <w:t xml:space="preserve"> </w:t>
       </w:r>
       <w:r>
-        <w:t>(</w:t>
-      </w:r>
-      <w:r>
-        <w:t>2019</w:t>
-      </w:r>
-      <w:r>
-        <w:t xml:space="preserve">). Risk premium measures the excess return demanded by the market for exposure to a certain variable, and current literature has been focused on the changing coefficient (beta) of </w:t>
-      </w:r>
-      <w:r>
-        <w:t xml:space="preserve">equity returns in a linear equation describing crude returns. My research will </w:t>
-      </w:r>
-      <w:r>
-        <w:t>directly test</w:t>
-      </w:r>
-      <w:r>
-        <w:t xml:space="preserve"> the link between volatility in the equity market and crude returns</w:t>
-      </w:r>
-      <w:r>
-        <w:t xml:space="preserve"> using an impulse response regression</w:t>
-      </w:r>
-      <w:r>
-        <w:t xml:space="preserve"> between crude returns and </w:t>
-      </w:r>
-      <w:r>
-        <w:t xml:space="preserve">shocks in </w:t>
-      </w:r>
-      <w:r>
-        <w:t>the VIX</w:t>
-      </w:r>
-      <w:r>
-        <w:t>.</w:t>
-      </w:r>
-      <w:r>
-        <w:rPr>
-          <w:rStyle w:val="FootnoteReference"/>
-        </w:rPr>
-        <w:footnoteReference w:id="2"/>
-      </w:r>
-      <w:r>
-        <w:t xml:space="preserve"> Since the VIX is t</w:t>
-      </w:r>
-      <w:r>
-        <w:t>echnically</w:t>
-      </w:r>
-      <w:r>
-        <w:t xml:space="preserve"> </w:t>
-      </w:r>
-      <w:r>
         <w:t xml:space="preserve">the </w:t>
       </w:r>
       <w:r>
@@ -723,7 +641,25 @@
     </w:p>
     <w:p>
       <w:r>
-        <w:t>My research also hopes to give a clearer picture of the changing relationship between equity uncertainty and crude returns by using the Kalman filter to estimate time-varying responses at a granular level. The use of the Kalman filter in constructing time-varying estimates of risk has already been established in general risk premia literature (</w:t>
+        <w:t>My research also hopes to give a clearer picture of the changing relationship between equity uncertainty and crude returns by using the Kalman filter to estimate time-varying</w:t>
+      </w:r>
+      <w:r>
+        <w:t xml:space="preserve"> impulse</w:t>
+      </w:r>
+      <w:r>
+        <w:t xml:space="preserve"> response</w:t>
+      </w:r>
+      <w:r>
+        <w:t>s</w:t>
+      </w:r>
+      <w:r>
+        <w:t xml:space="preserve"> at a granular level. Kalman filter</w:t>
+      </w:r>
+      <w:r>
+        <w:t xml:space="preserve">ing </w:t>
+      </w:r>
+      <w:r>
+        <w:t>has already been established in general risk premia literature (</w:t>
       </w:r>
       <w:r>
         <w:t>Faff, Hillier and Hillier, 2003; Renzi-Ricci, 2016</w:t>
@@ -741,11 +677,13 @@
         <w:t xml:space="preserve"> impulse response.</w:t>
       </w:r>
       <w:r>
-        <w:t xml:space="preserve"> I believe that the Kalman filter will be an improvement on naïve techniques such as panel regression </w:t>
-      </w:r>
-      <w:r>
-        <w:lastRenderedPageBreak/>
-        <w:t>in documenting the time-varying nature of responses, demonstrated by Renzi-Ricci (2016).</w:t>
+        <w:t xml:space="preserve"> I believe that the Kalman filter will be an improvement on </w:t>
+      </w:r>
+      <w:r>
+        <w:t>current</w:t>
+      </w:r>
+      <w:r>
+        <w:t xml:space="preserve"> techniques such as panel regression, demonstrated by Renzi-Ricci (2016).</w:t>
       </w:r>
     </w:p>
     <w:p>
@@ -778,6 +716,7 @@
         </w:numPr>
       </w:pPr>
       <w:r>
+        <w:lastRenderedPageBreak/>
         <w:t>Risk premia in the commodity market, in particular equity risk premium</w:t>
       </w:r>
     </w:p>
@@ -836,27 +775,170 @@
         <w:t>For my dependent variable I will</w:t>
       </w:r>
       <w:r>
-        <w:t xml:space="preserve"> use WTI futures of maturity 1M. Spot and 3M futures will be used for robustness checks.</w:t>
-      </w:r>
-    </w:p>
-    <w:p>
-      <w:r>
-        <w:t>When starting my research, I will first consider the merits of</w:t>
-      </w:r>
-      <w:r>
-        <w:t xml:space="preserve"> DL, ARDL and VAR</w:t>
-      </w:r>
-      <w:r>
-        <w:t xml:space="preserve"> impulse response functions discussed by Kilian (2008). I intend to use the </w:t>
+        <w:t xml:space="preserve"> use WTI futures of maturity 1M. </w:t>
+      </w:r>
+      <w:r>
+        <w:t>I intend to use s</w:t>
+      </w:r>
+      <w:r>
+        <w:t>pot and 3M futures for robustness checks</w:t>
+      </w:r>
+      <w:r>
+        <w:t>, as well as the broader Goldman Sachs Commodity Index.</w:t>
+      </w:r>
+    </w:p>
+    <w:p>
+      <w:r>
+        <w:t>My sample timeframe will span 3 decades from 1990 to 2021, which corresponds to the data available on the VIX.</w:t>
+      </w:r>
+    </w:p>
+    <w:p>
+      <w:r>
+        <w:t xml:space="preserve">When starting my </w:t>
+      </w:r>
+      <w:r>
+        <w:t>discussion on methodology</w:t>
+      </w:r>
+      <w:r>
+        <w:t>, I will first consider the merits of</w:t>
+      </w:r>
+      <w:r>
+        <w:t xml:space="preserve"> </w:t>
+      </w:r>
+      <w:r>
+        <w:t>distributed lag (</w:t>
       </w:r>
       <w:r>
         <w:t>DL</w:t>
       </w:r>
       <w:r>
-        <w:t xml:space="preserve"> model </w:t>
-      </w:r>
-      <w:r>
-        <w:t xml:space="preserve">due to difficulties in building an auto-regressive Kalman filter algorithm. However, a comparison will be made between the ARDL and DL specifications </w:t>
+        <w:t>)</w:t>
+      </w:r>
+      <w:r>
+        <w:t xml:space="preserve">, </w:t>
+      </w:r>
+      <w:r>
+        <w:t>auto-regressive distributed lag (</w:t>
+      </w:r>
+      <w:r>
+        <w:t>ARDL</w:t>
+      </w:r>
+      <w:r>
+        <w:t>)</w:t>
+      </w:r>
+      <w:r>
+        <w:t xml:space="preserve"> and</w:t>
+      </w:r>
+      <w:r>
+        <w:t xml:space="preserve"> vector auto-regressive</w:t>
+      </w:r>
+      <w:r>
+        <w:t xml:space="preserve"> </w:t>
+      </w:r>
+      <w:r>
+        <w:t>(</w:t>
+      </w:r>
+      <w:r>
+        <w:t>VAR</w:t>
+      </w:r>
+      <w:r>
+        <w:t>)</w:t>
+      </w:r>
+      <w:r>
+        <w:t xml:space="preserve"> impulse response functions discussed by Kilian (2008).</w:t>
+      </w:r>
+      <w:r>
+        <w:t xml:space="preserve"> Since we are working under the assumption of exogenous shocks, a</w:t>
+      </w:r>
+      <w:r>
+        <w:t xml:space="preserve"> </w:t>
+      </w:r>
+      <w:r>
+        <w:t xml:space="preserve">VAR approach </w:t>
+      </w:r>
+      <w:r>
+        <w:t>will impose</w:t>
+      </w:r>
+      <w:r>
+        <w:t xml:space="preserve"> </w:t>
+      </w:r>
+      <w:r>
+        <w:t>unnecessary</w:t>
+      </w:r>
+      <w:r>
+        <w:t xml:space="preserve"> complexity </w:t>
+      </w:r>
+      <w:r>
+        <w:t>when moving to state-space form</w:t>
+      </w:r>
+      <w:r>
+        <w:t xml:space="preserve"> for time-variance</w:t>
+      </w:r>
+      <w:r>
+        <w:t xml:space="preserve"> and</w:t>
+      </w:r>
+      <w:r>
+        <w:t xml:space="preserve"> </w:t>
+      </w:r>
+      <w:r>
+        <w:t>requires</w:t>
+      </w:r>
+      <w:r>
+        <w:t xml:space="preserve"> </w:t>
+      </w:r>
+      <w:r>
+        <w:t xml:space="preserve">identifying assumptions </w:t>
+      </w:r>
+      <w:r>
+        <w:t>on underlying structure</w:t>
+      </w:r>
+      <w:r>
+        <w:t xml:space="preserve"> (Kilian, </w:t>
+      </w:r>
+      <w:r>
+        <w:t xml:space="preserve">2008). </w:t>
+      </w:r>
+      <w:r>
+        <w:t xml:space="preserve">I will </w:t>
+      </w:r>
+      <w:r>
+        <w:t xml:space="preserve">instead </w:t>
+      </w:r>
+      <w:r>
+        <w:t>focus on the linear models for this study</w:t>
+      </w:r>
+      <w:r>
+        <w:t xml:space="preserve">, adapting Kilian (2008) to allow for contemporaneous feedback as </w:t>
+      </w:r>
+      <w:r>
+        <w:t xml:space="preserve">used for shocks in expectation in </w:t>
+      </w:r>
+      <w:r>
+        <w:t xml:space="preserve">Kilian &amp; Hicks </w:t>
+      </w:r>
+      <w:r>
+        <w:t>(</w:t>
+      </w:r>
+      <w:r>
+        <w:t>2013</w:t>
+      </w:r>
+      <w:r>
+        <w:t>)</w:t>
+      </w:r>
+      <w:r>
+        <w:t xml:space="preserve">. </w:t>
+      </w:r>
+      <w:r>
+        <w:t>A</w:t>
+      </w:r>
+      <w:r>
+        <w:t xml:space="preserve"> </w:t>
+      </w:r>
+      <w:r>
+        <w:t xml:space="preserve">general </w:t>
+      </w:r>
+      <w:r>
+        <w:t xml:space="preserve">comparison will be made between the ARDL and DL specifications </w:t>
       </w:r>
       <w:r>
         <w:t>before moving onto time-varying estimation</w:t>
@@ -864,22 +946,35 @@
       <w:r>
         <w:t>.</w:t>
       </w:r>
-    </w:p>
-    <w:p>
-      <w:r>
-        <w:t xml:space="preserve">Finally, I will need to implement a Kalman filter algorithm to estimate the impulse response at each month to visualize changes over time. State space assumptions and shortcomings of the Kalman filter explored in </w:t>
-      </w:r>
-      <w:r>
-        <w:t>Faff, Hillier and Hillier</w:t>
-      </w:r>
-      <w:r>
-        <w:t xml:space="preserve"> (</w:t>
-      </w:r>
-      <w:r>
-        <w:t>2003</w:t>
-      </w:r>
-      <w:r>
-        <w:t>) will be discussed.</w:t>
+      <w:r>
+        <w:t xml:space="preserve"> </w:t>
+      </w:r>
+    </w:p>
+    <w:p>
+      <w:r>
+        <w:lastRenderedPageBreak/>
+        <w:t>Starting my analysis into time-variance, I will first split the data into decade-long panels and get an idea of the general trend. Then,</w:t>
+      </w:r>
+      <w:r>
+        <w:t xml:space="preserve"> I will implement </w:t>
+      </w:r>
+      <w:r>
+        <w:t>the</w:t>
+      </w:r>
+      <w:r>
+        <w:t xml:space="preserve"> Kalman filter algorithm to estimate the impulse response at each month to visualize changes over time. State</w:t>
+      </w:r>
+      <w:r>
+        <w:t>-</w:t>
+      </w:r>
+      <w:r>
+        <w:t xml:space="preserve">space assumptions and shortcomings of the Kalman filter explored in Faff, Hillier and Hillier (2003) will </w:t>
+      </w:r>
+      <w:r>
+        <w:t xml:space="preserve">also </w:t>
+      </w:r>
+      <w:r>
+        <w:t>be discussed.</w:t>
       </w:r>
     </w:p>
     <w:p>
@@ -894,7 +989,6 @@
           <w:b/>
           <w:bCs/>
         </w:rPr>
-        <w:lastRenderedPageBreak/>
         <w:t>Timeline</w:t>
       </w:r>
     </w:p>
@@ -940,15 +1034,7 @@
     </w:p>
     <w:p>
       <w:r>
-        <w:t xml:space="preserve">Baumeister, C., &amp; Kilian, L. (2015). General Approach to Recovering Market Expectations from Futures Prices </w:t>
-      </w:r>
-      <w:proofErr w:type="gramStart"/>
-      <w:r>
-        <w:t>With</w:t>
-      </w:r>
-      <w:proofErr w:type="gramEnd"/>
-      <w:r>
-        <w:t xml:space="preserve"> an Application to Crude oil. </w:t>
+        <w:t xml:space="preserve">Baumeister, C., &amp; Kilian, L. (2015). General Approach to Recovering Market Expectations from Futures Prices With an Application to Crude oil. </w:t>
       </w:r>
       <w:r>
         <w:rPr>
@@ -963,23 +1049,7 @@
     </w:p>
     <w:p>
       <w:r>
-        <w:t xml:space="preserve">Boons, M., de </w:t>
-      </w:r>
-      <w:proofErr w:type="spellStart"/>
-      <w:r>
-        <w:t>Roon</w:t>
-      </w:r>
-      <w:proofErr w:type="spellEnd"/>
-      <w:r>
-        <w:t xml:space="preserve">, F., &amp; </w:t>
-      </w:r>
-      <w:proofErr w:type="spellStart"/>
-      <w:r>
-        <w:t>Szymanowska</w:t>
-      </w:r>
-      <w:proofErr w:type="spellEnd"/>
-      <w:r>
-        <w:t xml:space="preserve">, M. (2014). The Price of Commodity Risk in Stock and Futures Markets. </w:t>
+        <w:t xml:space="preserve">Boons, M., de Roon, F., &amp; Szymanowska, M. (2014). The Price of Commodity Risk in Stock and Futures Markets. </w:t>
       </w:r>
       <w:r>
         <w:rPr>
@@ -1008,13 +1078,9 @@
       </w:r>
     </w:p>
     <w:p>
-      <w:proofErr w:type="spellStart"/>
-      <w:r>
-        <w:t>Buyuksahin</w:t>
-      </w:r>
-      <w:proofErr w:type="spellEnd"/>
-      <w:r>
-        <w:t xml:space="preserve">, B., &amp; Harris, J. H. (2011). Do Speculators Drive Crude Oil Futures Prices. </w:t>
+      <w:r>
+        <w:lastRenderedPageBreak/>
+        <w:t xml:space="preserve">Buyuksahin, B., &amp; Harris, J. H. (2011). Do Speculators Drive Crude Oil Futures Prices. </w:t>
       </w:r>
       <w:r>
         <w:rPr>
@@ -1028,13 +1094,8 @@
       </w:r>
     </w:p>
     <w:p>
-      <w:proofErr w:type="spellStart"/>
-      <w:r>
-        <w:t>Buyuksahin</w:t>
-      </w:r>
-      <w:proofErr w:type="spellEnd"/>
-      <w:r>
-        <w:t xml:space="preserve">, B., &amp; Robe, M. A. (2014b). Speculators, commodities and cross-market linkages. </w:t>
+      <w:r>
+        <w:t xml:space="preserve">Buyuksahin, B., &amp; Robe, M. A. (2014b). Speculators, commodities and cross-market linkages. </w:t>
       </w:r>
       <w:r>
         <w:rPr>
@@ -1049,7 +1110,6 @@
     </w:p>
     <w:p>
       <w:r>
-        <w:lastRenderedPageBreak/>
         <w:t xml:space="preserve">CBOE. (2021). VIX Whitepaper. </w:t>
       </w:r>
       <w:r>
@@ -1071,15 +1131,7 @@
     </w:p>
     <w:p>
       <w:r>
-        <w:t xml:space="preserve">Cheng, I.-H., Kirilenko, A., &amp; </w:t>
-      </w:r>
-      <w:proofErr w:type="spellStart"/>
-      <w:r>
-        <w:t>Xiong</w:t>
-      </w:r>
-      <w:proofErr w:type="spellEnd"/>
-      <w:r>
-        <w:t xml:space="preserve">, W. (2015). Convective Risk Flows in Commodity Futures Markets. </w:t>
+        <w:t xml:space="preserve">Cheng, I.-H., Kirilenko, A., &amp; Xiong, W. (2015). Convective Risk Flows in Commodity Futures Markets. </w:t>
       </w:r>
       <w:r>
         <w:rPr>
@@ -1157,15 +1209,7 @@
     </w:p>
     <w:p>
       <w:r>
-        <w:t xml:space="preserve">Gorton, G., &amp; </w:t>
-      </w:r>
-      <w:proofErr w:type="spellStart"/>
-      <w:r>
-        <w:t>Rouwenhorst</w:t>
-      </w:r>
-      <w:proofErr w:type="spellEnd"/>
-      <w:r>
-        <w:t xml:space="preserve">, K. G. (2006). Facts and fantasies about commodity futures. </w:t>
+        <w:t xml:space="preserve">Gorton, G., &amp; Rouwenhorst, K. G. (2006). Facts and fantasies about commodity futures. </w:t>
       </w:r>
       <w:r>
         <w:rPr>
@@ -1194,11 +1238,9 @@
       </w:r>
     </w:p>
     <w:p>
-      <w:proofErr w:type="spellStart"/>
       <w:r>
         <w:t>Isleimeyyeh</w:t>
       </w:r>
-      <w:proofErr w:type="spellEnd"/>
       <w:r>
         <w:t xml:space="preserve">, M. (2019). [Forthcoming] The Role of Financial Investors in Determining the Commodity Futures Risk Premium. </w:t>
       </w:r>
@@ -1215,6 +1257,7 @@
     </w:p>
     <w:p>
       <w:r>
+        <w:lastRenderedPageBreak/>
         <w:t xml:space="preserve">Kilian, L. (2008). A Comparison of the Effects of Exogenous Oil Supply Shocks on Output and Inflation in the G7 Countries. </w:t>
       </w:r>
       <w:r>
@@ -1244,7 +1287,6 @@
     </w:p>
     <w:p>
       <w:r>
-        <w:lastRenderedPageBreak/>
         <w:t xml:space="preserve">Renzi-Ricci, G. (2016). Estimating Equity Betas: What Can a Time-Varying Approach Add? </w:t>
       </w:r>
       <w:r>
@@ -1266,15 +1308,7 @@
     </w:p>
     <w:p>
       <w:r>
-        <w:t xml:space="preserve">Tang K, </w:t>
-      </w:r>
-      <w:proofErr w:type="spellStart"/>
-      <w:r>
-        <w:t>Xiong</w:t>
-      </w:r>
-      <w:proofErr w:type="spellEnd"/>
-      <w:r>
-        <w:t xml:space="preserve"> W. </w:t>
+        <w:t xml:space="preserve">Tang K, Xiong W. </w:t>
       </w:r>
       <w:r>
         <w:t>(</w:t>

</xml_diff>